<commit_message>
Moved GameObject and base Client class to the ClientLib project
</commit_message>
<xml_diff>
--- a/Networking.docx
+++ b/Networking.docx
@@ -284,8 +284,6 @@
       <w:r>
         <w:t>Put some code in to clean up old bullets when they leave the edge of the map. This gets triggered on the server, and broadcast to all clients to remove the object with that id from their list.</w:t>
       </w:r>
-      <w:bookmarkStart w:id="0" w:name="_GoBack"/>
-      <w:bookmarkEnd w:id="0"/>
     </w:p>
     <w:p>
       <w:pPr>
@@ -371,11 +369,118 @@
       <w:pPr>
         <w:ind w:left="360"/>
       </w:pPr>
+      <w:r>
+        <w:t xml:space="preserve">We now need to make this system modular, and build a </w:t>
+      </w:r>
+      <w:r>
+        <w:t xml:space="preserve">demo </w:t>
+      </w:r>
+      <w:r>
+        <w:t>game around it.</w:t>
+      </w:r>
+    </w:p>
+    <w:p>
+      <w:pPr>
+        <w:pStyle w:val="ListParagraph"/>
+        <w:numPr>
+          <w:ilvl w:val="0"/>
+          <w:numId w:val="3"/>
+        </w:numPr>
+      </w:pPr>
+      <w:r>
+        <w:t xml:space="preserve">Create a </w:t>
+      </w:r>
+      <w:proofErr w:type="spellStart"/>
+      <w:r>
+        <w:t>ClientLib</w:t>
+      </w:r>
+      <w:proofErr w:type="spellEnd"/>
+      <w:r>
+        <w:t xml:space="preserve"> static library project and move Client.cpp and GameObject.cpp into it</w:t>
+      </w:r>
+      <w:r>
+        <w:t xml:space="preserve"> from the main project</w:t>
+      </w:r>
+      <w:r>
+        <w:t>.</w:t>
+      </w:r>
+    </w:p>
+    <w:p>
+      <w:pPr>
+        <w:pStyle w:val="ListParagraph"/>
+        <w:numPr>
+          <w:ilvl w:val="0"/>
+          <w:numId w:val="3"/>
+        </w:numPr>
+      </w:pPr>
+      <w:r>
+        <w:t>Set up the Client Lib so it can compile (include dirs., linker inputs and library paths)</w:t>
+      </w:r>
+    </w:p>
+    <w:p>
+      <w:pPr>
+        <w:pStyle w:val="ListParagraph"/>
+        <w:numPr>
+          <w:ilvl w:val="0"/>
+          <w:numId w:val="3"/>
+        </w:numPr>
+      </w:pPr>
+      <w:r>
+        <w:t xml:space="preserve">Make Client dependent on the </w:t>
+      </w:r>
+      <w:proofErr w:type="spellStart"/>
+      <w:r>
+        <w:t>CLientLib</w:t>
+      </w:r>
+      <w:proofErr w:type="spellEnd"/>
+      <w:r>
+        <w:t xml:space="preserve"> now that it no longer has </w:t>
+      </w:r>
+      <w:proofErr w:type="spellStart"/>
+      <w:r>
+        <w:t>GameObject</w:t>
+      </w:r>
+      <w:proofErr w:type="spellEnd"/>
+      <w:r>
+        <w:t xml:space="preserve"> and Client </w:t>
+      </w:r>
+      <w:proofErr w:type="spellStart"/>
+      <w:r>
+        <w:t>cpp</w:t>
+      </w:r>
+      <w:proofErr w:type="spellEnd"/>
+      <w:r>
+        <w:t xml:space="preserve"> files, and get it to compile and run.</w:t>
+      </w:r>
+    </w:p>
+    <w:p>
+      <w:pPr>
+        <w:pStyle w:val="ListParagraph"/>
+        <w:numPr>
+          <w:ilvl w:val="0"/>
+          <w:numId w:val="3"/>
+        </w:numPr>
+      </w:pPr>
+      <w:r>
+        <w:t>Derive a class from Client and use it to handle game specific logic</w:t>
+      </w:r>
+    </w:p>
+    <w:p>
+      <w:pPr>
+        <w:pStyle w:val="ListParagraph"/>
+      </w:pPr>
     </w:p>
     <w:p>
       <w:pPr>
         <w:ind w:left="360"/>
       </w:pPr>
+    </w:p>
+    <w:p>
+      <w:pPr>
+        <w:ind w:left="360"/>
+      </w:pPr>
+      <w:bookmarkStart w:id="0" w:name="_GoBack"/>
+      <w:bookmarkEnd w:id="0"/>
     </w:p>
     <w:p>
       <w:pPr>
@@ -887,6 +992,7 @@
     <w:lsdException w:name="HTML Sample" w:semiHidden="1" w:unhideWhenUsed="1"/>
     <w:lsdException w:name="HTML Typewriter" w:semiHidden="1" w:unhideWhenUsed="1"/>
     <w:lsdException w:name="HTML Variable" w:semiHidden="1" w:unhideWhenUsed="1"/>
+    <w:lsdException w:name="Normal Table" w:semiHidden="1" w:unhideWhenUsed="1"/>
     <w:lsdException w:name="annotation subject" w:semiHidden="1" w:unhideWhenUsed="1"/>
     <w:lsdException w:name="No List" w:semiHidden="1" w:unhideWhenUsed="1"/>
     <w:lsdException w:name="Outline List 1" w:semiHidden="1" w:unhideWhenUsed="1"/>
@@ -930,8 +1036,10 @@
     <w:lsdException w:name="Table Elegant" w:semiHidden="1" w:unhideWhenUsed="1"/>
     <w:lsdException w:name="Table Professional" w:semiHidden="1" w:unhideWhenUsed="1"/>
     <w:lsdException w:name="Table Subtle 1" w:semiHidden="1" w:unhideWhenUsed="1"/>
+    <w:lsdException w:name="Table Subtle 2" w:semiHidden="1" w:unhideWhenUsed="1"/>
     <w:lsdException w:name="Table Web 1" w:semiHidden="1" w:unhideWhenUsed="1"/>
     <w:lsdException w:name="Table Web 2" w:semiHidden="1" w:unhideWhenUsed="1"/>
+    <w:lsdException w:name="Table Web 3" w:semiHidden="1" w:unhideWhenUsed="1"/>
     <w:lsdException w:name="Balloon Text" w:semiHidden="1" w:unhideWhenUsed="1"/>
     <w:lsdException w:name="Table Grid" w:uiPriority="39"/>
     <w:lsdException w:name="Table Theme" w:semiHidden="1" w:unhideWhenUsed="1"/>

</xml_diff>

<commit_message>
Exmaple project has its own GameObject and client class now
</commit_message>
<xml_diff>
--- a/Networking.docx
+++ b/Networking.docx
@@ -396,7 +396,19 @@
       </w:r>
       <w:proofErr w:type="spellEnd"/>
       <w:r>
-        <w:t xml:space="preserve"> static library project and move Client.cpp and GameObject.cpp into it</w:t>
+        <w:t xml:space="preserve"> </w:t>
+      </w:r>
+      <w:r>
+        <w:t>S</w:t>
+      </w:r>
+      <w:r>
+        <w:t xml:space="preserve">tatic </w:t>
+      </w:r>
+      <w:r>
+        <w:t>L</w:t>
+      </w:r>
+      <w:r>
+        <w:t>ibrary project and move Client.cpp and GameObject.cpp into it</w:t>
       </w:r>
       <w:r>
         <w:t xml:space="preserve"> from the main project</w:t>
@@ -430,7 +442,15 @@
       </w:r>
       <w:proofErr w:type="spellStart"/>
       <w:r>
-        <w:t>CLientLib</w:t>
+        <w:t>C</w:t>
+      </w:r>
+      <w:r>
+        <w:t>l</w:t>
+      </w:r>
+      <w:bookmarkStart w:id="0" w:name="_GoBack"/>
+      <w:bookmarkEnd w:id="0"/>
+      <w:r>
+        <w:t>ientLib</w:t>
       </w:r>
       <w:proofErr w:type="spellEnd"/>
       <w:r>
@@ -479,8 +499,6 @@
       <w:pPr>
         <w:ind w:left="360"/>
       </w:pPr>
-      <w:bookmarkStart w:id="0" w:name="_GoBack"/>
-      <w:bookmarkEnd w:id="0"/>
     </w:p>
     <w:p>
       <w:pPr>

</xml_diff>